<commit_message>
Webpage and database updates
</commit_message>
<xml_diff>
--- a/doc/installation.docx
+++ b/doc/installation.docx
@@ -536,7 +536,6 @@
         </w:rPr>
         <w:t xml:space="preserve"> and </w:t>
       </w:r>
-      <w:bookmarkStart w:id="0" w:name="_GoBack"/>
       <w:proofErr w:type="spellStart"/>
       <w:r>
         <w:rPr>
@@ -549,14 +548,7 @@
         <w:rPr>
           <w:rFonts w:cs="Times New Roman"/>
         </w:rPr>
-        <w:t xml:space="preserve"> </w:t>
-      </w:r>
-      <w:bookmarkEnd w:id="0"/>
-      <w:r>
-        <w:rPr>
-          <w:rFonts w:cs="Times New Roman"/>
-        </w:rPr>
-        <w:t xml:space="preserve">directories to Chimera share directory. The </w:t>
+        <w:t xml:space="preserve"> directories to Chimera share directory. The </w:t>
       </w:r>
       <w:r>
         <w:rPr>
@@ -843,7 +835,13 @@
         <w:rPr>
           <w:i/>
         </w:rPr>
-        <w:t>Setup -&gt; Load project</w:t>
+        <w:t>Menu File</w:t>
+      </w:r>
+      <w:r>
+        <w:rPr>
+          <w:i/>
+        </w:rPr>
+        <w:t xml:space="preserve"> -&gt; Load project</w:t>
       </w:r>
       <w:r>
         <w:br/>
@@ -946,8 +944,13 @@
         <w:rPr>
           <w:i/>
         </w:rPr>
-        <w:t>Subunits tab -&gt; select 4C3H.pdb -&gt; Color all subunits</w:t>
-      </w:r>
+        <w:t xml:space="preserve">Subunits tab -&gt; select 4C3H.pdb -&gt; Color all </w:t>
+      </w:r>
+      <w:bookmarkStart w:id="0" w:name="_GoBack"/>
+      <w:r>
+        <w:t>button</w:t>
+      </w:r>
+      <w:bookmarkEnd w:id="0"/>
     </w:p>
     <w:p>
       <w:pPr>

</xml_diff>